<commit_message>
add resume docx and pdf links
</commit_message>
<xml_diff>
--- a/OliveHaven.docx
+++ b/OliveHaven.docx
@@ -7,30 +7,12 @@
         <w:pStyle w:val="Title"/>
       </w:pPr>
       <w:r>
-        <w:t xml:space="preserve">Olive</w:t>
-      </w:r>
-      <w:r>
-        <w:t xml:space="preserve"> </w:t>
-      </w:r>
-      <w:r>
-        <w:t xml:space="preserve">Haven</w:t>
-      </w:r>
-      <w:r>
-        <w:t xml:space="preserve"> </w:t>
-      </w:r>
-      <w:r>
-        <w:t xml:space="preserve">-</w:t>
-      </w:r>
-      <w:r>
-        <w:t xml:space="preserve"> </w:t>
-      </w:r>
-      <w:r>
-        <w:t xml:space="preserve">she/her</w:t>
-      </w:r>
-    </w:p>
-    <w:bookmarkStart w:id="59" w:name="resume"/>
-    <w:bookmarkStart w:id="26" w:name="heading"/>
-    <w:bookmarkStart w:id="23" w:name="olive-haven"/>
+        <w:t xml:space="preserve">Olive Haven</w:t>
+      </w:r>
+    </w:p>
+    <w:bookmarkStart w:id="60" w:name="resume"/>
+    <w:bookmarkStart w:id="27" w:name="heading"/>
+    <w:bookmarkStart w:id="22" w:name="olive-haven"/>
     <w:p>
       <w:pPr>
         <w:pStyle w:val="Heading1"/>
@@ -39,26 +21,9 @@
         <w:t xml:space="preserve">Olive Haven</w:t>
       </w:r>
     </w:p>
-    <w:bookmarkStart w:id="22" w:name="sheher"/>
-    <w:p>
-      <w:pPr>
-        <w:pStyle w:val="Heading2"/>
-      </w:pPr>
-      <w:r>
-        <w:t xml:space="preserve">she/her</w:t>
-      </w:r>
-    </w:p>
     <w:p>
       <w:pPr>
         <w:pStyle w:val="FirstParagraph"/>
-      </w:pPr>
-      <w:r>
-        <w:t xml:space="preserve">Wife 🤵🏻‍♀️, Dog Mom 🐶, Queer Geeky Hacker 🤓, Senior SRE and Software Engineer 👩🏻‍💻.</w:t>
-      </w:r>
-    </w:p>
-    <w:p>
-      <w:pPr>
-        <w:pStyle w:val="BodyText"/>
       </w:pPr>
       <w:r>
         <w:t xml:space="preserve">In my roles as an experienced member of technical staff / tech lead, I have been dedicated to fostering empathy and encouraging teamwork, collaboration, and mentorship within my teams. In managing and resolving incidents with high customer impact, I strive to create a healthy and productive work environment by maintaining open lines of communication with stakeholders. I mentor team members in analytical problem-solving, emphasizing the application of the scientific method to research issues and conduct experiments for root cause analysis. By leveraging strong written and verbal communication skills and prioritizing customer feedback, I can drive continuous improvement, informed decision-making, and effective engineering roadmap planning. My extensive experience in roadmap planning, Agile, and Kanban helps ensure projects stay within scope and deliver exceptional customer service and engagement.</w:t>
@@ -121,7 +86,92 @@
       </w:r>
     </w:p>
     <w:bookmarkEnd w:id="22"/>
-    <w:bookmarkEnd w:id="23"/>
+    <w:p>
+      <w:pPr>
+        <w:pStyle w:val="BodyText"/>
+      </w:pPr>
+      <w:r>
+        <w:rPr>
+          <w:b/>
+          <w:bCs/>
+        </w:rPr>
+        <w:t xml:space="preserve">DOCX Resume</w:t>
+      </w:r>
+      <w:r>
+        <w:t xml:space="preserve"> </w:t>
+      </w:r>
+      <w:r>
+        <w:t xml:space="preserve"> </w:t>
+      </w:r>
+      <w:hyperlink r:id="rId23">
+        <w:r>
+          <w:rPr>
+            <w:rStyle w:val="Hyperlink"/>
+          </w:rPr>
+          <w:t xml:space="preserve">@OliveHaven.docx</w:t>
+        </w:r>
+      </w:hyperlink>
+      <w:r>
+        <w:t xml:space="preserve"> </w:t>
+      </w:r>
+    </w:p>
+    <w:p>
+      <w:pPr>
+        <w:pStyle w:val="BodyText"/>
+      </w:pPr>
+      <w:r>
+        <w:t xml:space="preserve"> </w:t>
+      </w:r>
+      <w:r>
+        <w:t xml:space="preserve">https://haven.lol/OliveHaven.docx</w:t>
+      </w:r>
+      <w:r>
+        <w:t xml:space="preserve"> </w:t>
+      </w:r>
+    </w:p>
+    <w:p>
+      <w:pPr>
+        <w:pStyle w:val="BodyText"/>
+      </w:pPr>
+      <w:r>
+        <w:rPr>
+          <w:b/>
+          <w:bCs/>
+        </w:rPr>
+        <w:t xml:space="preserve">PDF Resume</w:t>
+      </w:r>
+      <w:r>
+        <w:t xml:space="preserve"> </w:t>
+      </w:r>
+      <w:r>
+        <w:t xml:space="preserve"> </w:t>
+      </w:r>
+      <w:hyperlink r:id="rId24">
+        <w:r>
+          <w:rPr>
+            <w:rStyle w:val="Hyperlink"/>
+          </w:rPr>
+          <w:t xml:space="preserve">@OliveHaven.pdf</w:t>
+        </w:r>
+      </w:hyperlink>
+      <w:r>
+        <w:t xml:space="preserve"> </w:t>
+      </w:r>
+    </w:p>
+    <w:p>
+      <w:pPr>
+        <w:pStyle w:val="BodyText"/>
+      </w:pPr>
+      <w:r>
+        <w:t xml:space="preserve"> </w:t>
+      </w:r>
+      <w:r>
+        <w:t xml:space="preserve">https://haven.lol/OliveHaven.pdf</w:t>
+      </w:r>
+      <w:r>
+        <w:t xml:space="preserve"> </w:t>
+      </w:r>
+    </w:p>
     <w:p>
       <w:pPr>
         <w:pStyle w:val="BodyText"/>
@@ -132,49 +182,6 @@
           <w:bCs/>
         </w:rPr>
         <w:t xml:space="preserve">GitHub</w:t>
-      </w:r>
-      <w:r>
-        <w:t xml:space="preserve"> </w:t>
-      </w:r>
-      <w:r>
-        <w:t xml:space="preserve"> </w:t>
-      </w:r>
-      <w:hyperlink r:id="rId24">
-        <w:r>
-          <w:rPr>
-            <w:rStyle w:val="Hyperlink"/>
-          </w:rPr>
-          <w:t xml:space="preserve">@0xhaven</w:t>
-        </w:r>
-      </w:hyperlink>
-      <w:r>
-        <w:t xml:space="preserve"> </w:t>
-      </w:r>
-    </w:p>
-    <w:p>
-      <w:pPr>
-        <w:pStyle w:val="BodyText"/>
-      </w:pPr>
-      <w:r>
-        <w:t xml:space="preserve"> </w:t>
-      </w:r>
-      <w:r>
-        <w:t xml:space="preserve">https://github.com/0xhaven</w:t>
-      </w:r>
-      <w:r>
-        <w:t xml:space="preserve"> </w:t>
-      </w:r>
-    </w:p>
-    <w:p>
-      <w:pPr>
-        <w:pStyle w:val="BodyText"/>
-      </w:pPr>
-      <w:r>
-        <w:rPr>
-          <w:b/>
-          <w:bCs/>
-        </w:rPr>
-        <w:t xml:space="preserve">LinkedIn</w:t>
       </w:r>
       <w:r>
         <w:t xml:space="preserve"> </w:t>
@@ -202,15 +209,58 @@
         <w:t xml:space="preserve"> </w:t>
       </w:r>
       <w:r>
+        <w:t xml:space="preserve">https://github.com/0xhaven</w:t>
+      </w:r>
+      <w:r>
+        <w:t xml:space="preserve"> </w:t>
+      </w:r>
+    </w:p>
+    <w:p>
+      <w:pPr>
+        <w:pStyle w:val="BodyText"/>
+      </w:pPr>
+      <w:r>
+        <w:rPr>
+          <w:b/>
+          <w:bCs/>
+        </w:rPr>
+        <w:t xml:space="preserve">LinkedIn</w:t>
+      </w:r>
+      <w:r>
+        <w:t xml:space="preserve"> </w:t>
+      </w:r>
+      <w:r>
+        <w:t xml:space="preserve"> </w:t>
+      </w:r>
+      <w:hyperlink r:id="rId26">
+        <w:r>
+          <w:rPr>
+            <w:rStyle w:val="Hyperlink"/>
+          </w:rPr>
+          <w:t xml:space="preserve">@0xhaven</w:t>
+        </w:r>
+      </w:hyperlink>
+      <w:r>
+        <w:t xml:space="preserve"> </w:t>
+      </w:r>
+    </w:p>
+    <w:p>
+      <w:pPr>
+        <w:pStyle w:val="BodyText"/>
+      </w:pPr>
+      <w:r>
+        <w:t xml:space="preserve"> </w:t>
+      </w:r>
+      <w:r>
         <w:t xml:space="preserve">https://www.linkedin.com/in/0xhaven/</w:t>
       </w:r>
       <w:r>
         <w:t xml:space="preserve"> </w:t>
       </w:r>
     </w:p>
-    <w:bookmarkEnd w:id="26"/>
-    <w:bookmarkStart w:id="52" w:name="experience"/>
-    <w:bookmarkStart w:id="29" w:name="experience"/>
+    <w:bookmarkEnd w:id="27"/>
+    <w:bookmarkStart w:id="53" w:name="experience"/>
+    <w:bookmarkStart w:id="30" w:name="experience"/>
     <w:p>
       <w:pPr>
         <w:pStyle w:val="Heading2"/>
@@ -219,12 +269,12 @@
         <w:t xml:space="preserve">Experience</w:t>
       </w:r>
     </w:p>
-    <w:bookmarkStart w:id="28" w:name="legalzoom"/>
+    <w:bookmarkStart w:id="29" w:name="legalzoom"/>
     <w:p>
       <w:pPr>
         <w:pStyle w:val="Heading3"/>
       </w:pPr>
-      <w:hyperlink r:id="rId27">
+      <w:hyperlink r:id="rId28">
         <w:r>
           <w:rPr>
             <w:rStyle w:val="Hyperlink"/>
@@ -253,7 +303,7 @@
         <w:t xml:space="preserve">- Sep 2024</w:t>
       </w:r>
     </w:p>
-    <w:bookmarkEnd w:id="28"/>
+    <w:bookmarkEnd w:id="29"/>
     <w:p>
       <w:pPr>
         <w:pStyle w:val="BodyText"/>
@@ -346,13 +396,13 @@
         <w:t xml:space="preserve">Platform operations and maintenance for CI/CD, Monitoring, Deployment systems (including migrating legacy systems). Including GitHub Enterprise, GitHub Actions, ArgoCD, Jenkins, Kubernetes, Datadog, Azure Active Directory, Azure DevOps, Rundeck, IIS, and Rundeck.</w:t>
       </w:r>
     </w:p>
-    <w:bookmarkEnd w:id="29"/>
-    <w:bookmarkStart w:id="31" w:name="armorblox"/>
+    <w:bookmarkEnd w:id="30"/>
+    <w:bookmarkStart w:id="32" w:name="armorblox"/>
     <w:p>
       <w:pPr>
         <w:pStyle w:val="Heading3"/>
       </w:pPr>
-      <w:hyperlink r:id="rId30">
+      <w:hyperlink r:id="rId31">
         <w:r>
           <w:rPr>
             <w:rStyle w:val="Hyperlink"/>
@@ -381,7 +431,7 @@
         <w:t xml:space="preserve">- Jul 2022</w:t>
       </w:r>
     </w:p>
-    <w:bookmarkEnd w:id="31"/>
+    <w:bookmarkEnd w:id="32"/>
     <w:p>
       <w:pPr>
         <w:pStyle w:val="BodyText"/>
@@ -470,12 +520,12 @@
         <w:t xml:space="preserve">Catch-all DevOps support for developers, QA engineers, and Customer Support staff who need help understanding, interacting with, fixing issues, as well as identifying common problems and developing solutions to prevent future recurrence</w:t>
       </w:r>
     </w:p>
-    <w:bookmarkStart w:id="33" w:name="new-context"/>
+    <w:bookmarkStart w:id="34" w:name="new-context"/>
     <w:p>
       <w:pPr>
         <w:pStyle w:val="Heading3"/>
       </w:pPr>
-      <w:hyperlink r:id="rId32">
+      <w:hyperlink r:id="rId33">
         <w:r>
           <w:rPr>
             <w:rStyle w:val="Hyperlink"/>
@@ -504,7 +554,7 @@
         <w:t xml:space="preserve">- Mar 2021</w:t>
       </w:r>
     </w:p>
-    <w:bookmarkEnd w:id="33"/>
+    <w:bookmarkEnd w:id="34"/>
     <w:p>
       <w:pPr>
         <w:pStyle w:val="BodyText"/>
@@ -521,12 +571,12 @@
         <w:t xml:space="preserve">While there, I created Go microservices leveraging GCP, AWS, Kubernetes, and Postgres APIs to do internal service discovery and track sensitive data flow throughout organizational infrastructure. The results of this analysis were stored in an extensible neo4j graph database and surfaced as security and business metric queries and dashboards.</w:t>
       </w:r>
     </w:p>
-    <w:bookmarkStart w:id="35" w:name="atlassian"/>
+    <w:bookmarkStart w:id="36" w:name="atlassian"/>
     <w:p>
       <w:pPr>
         <w:pStyle w:val="Heading3"/>
       </w:pPr>
-      <w:hyperlink r:id="rId34">
+      <w:hyperlink r:id="rId35">
         <w:r>
           <w:rPr>
             <w:rStyle w:val="Hyperlink"/>
@@ -555,7 +605,7 @@
         <w:t xml:space="preserve">- Feb 2018</w:t>
       </w:r>
     </w:p>
-    <w:bookmarkEnd w:id="35"/>
+    <w:bookmarkEnd w:id="36"/>
     <w:p>
       <w:pPr>
         <w:pStyle w:val="BodyText"/>
@@ -640,12 +690,12 @@
         <w:t xml:space="preserve">Have full ownership of the services release management, including GitOps for environment management and hotfixes</w:t>
       </w:r>
     </w:p>
-    <w:bookmarkStart w:id="37" w:name="salesforce"/>
+    <w:bookmarkStart w:id="38" w:name="salesforce"/>
     <w:p>
       <w:pPr>
         <w:pStyle w:val="Heading3"/>
       </w:pPr>
-      <w:hyperlink r:id="rId36">
+      <w:hyperlink r:id="rId37">
         <w:r>
           <w:rPr>
             <w:rStyle w:val="Hyperlink"/>
@@ -674,7 +724,7 @@
         <w:t xml:space="preserve">- Dec 2016</w:t>
       </w:r>
     </w:p>
-    <w:bookmarkEnd w:id="37"/>
+    <w:bookmarkEnd w:id="38"/>
     <w:p>
       <w:pPr>
         <w:pStyle w:val="BodyText"/>
@@ -683,12 +733,12 @@
         <w:t xml:space="preserve">I created a Public Key Infrastructure for internal services including HSM-backed CA with CFSSL and Puppet managed internal service public key credential generation.</w:t>
       </w:r>
     </w:p>
-    <w:bookmarkStart w:id="39" w:name="cloudflare"/>
+    <w:bookmarkStart w:id="40" w:name="cloudflare"/>
     <w:p>
       <w:pPr>
         <w:pStyle w:val="Heading3"/>
       </w:pPr>
-      <w:hyperlink r:id="rId38">
+      <w:hyperlink r:id="rId39">
         <w:r>
           <w:rPr>
             <w:rStyle w:val="Hyperlink"/>
@@ -717,7 +767,7 @@
         <w:t xml:space="preserve">- Mar 2016</w:t>
       </w:r>
     </w:p>
-    <w:bookmarkEnd w:id="39"/>
+    <w:bookmarkEnd w:id="40"/>
     <w:p>
       <w:pPr>
         <w:pStyle w:val="BodyText"/>
@@ -750,12 +800,12 @@
         <w:t xml:space="preserve">During my time here, I learned a great deal about the modern TLS ecosystem on the internet, including spending many hours on code archaeology of various server and client codebases or testing closed source implementations to diagnose and fix / workaround protocol bugs as they came up in the wild.</w:t>
       </w:r>
     </w:p>
-    <w:bookmarkStart w:id="41" w:name="google-summer-of-code"/>
+    <w:bookmarkStart w:id="42" w:name="google-summer-of-code"/>
     <w:p>
       <w:pPr>
         <w:pStyle w:val="Heading3"/>
       </w:pPr>
-      <w:hyperlink r:id="rId40">
+      <w:hyperlink r:id="rId41">
         <w:r>
           <w:rPr>
             <w:rStyle w:val="Hyperlink"/>
@@ -784,7 +834,7 @@
         <w:t xml:space="preserve">- Jul 2014</w:t>
       </w:r>
     </w:p>
-    <w:bookmarkEnd w:id="41"/>
+    <w:bookmarkEnd w:id="42"/>
     <w:p>
       <w:pPr>
         <w:pStyle w:val="BodyText"/>
@@ -793,12 +843,12 @@
         <w:t xml:space="preserve">I worked on packaging ooni-probe (part of the Open Observatory of Network Interference) for easy access and use in locations where ISPs or Governments are blocking Tor. I learned a great deal about the obfuscation (and detection) techniques used in the wild to hide (and identify) encrypted communications.</w:t>
       </w:r>
     </w:p>
-    <w:bookmarkStart w:id="43" w:name="amazon"/>
+    <w:bookmarkStart w:id="44" w:name="amazon"/>
     <w:p>
       <w:pPr>
         <w:pStyle w:val="Heading3"/>
       </w:pPr>
-      <w:hyperlink r:id="rId42">
+      <w:hyperlink r:id="rId43">
         <w:r>
           <w:rPr>
             <w:rStyle w:val="Hyperlink"/>
@@ -827,7 +877,7 @@
         <w:t xml:space="preserve">- Dec 2013</w:t>
       </w:r>
     </w:p>
-    <w:bookmarkEnd w:id="43"/>
+    <w:bookmarkEnd w:id="44"/>
     <w:p>
       <w:pPr>
         <w:pStyle w:val="BodyText"/>
@@ -836,12 +886,12 @@
         <w:t xml:space="preserve">As an engineer on the AWS S3 team, I built a service to detect hotspots in the S3 cloud storage system trie data structure for targeted repair to keep S3 lookups performant.</w:t>
       </w:r>
     </w:p>
-    <w:bookmarkStart w:id="45" w:name="mozilla-owasp"/>
+    <w:bookmarkStart w:id="46" w:name="mozilla-owasp"/>
     <w:p>
       <w:pPr>
         <w:pStyle w:val="Heading3"/>
       </w:pPr>
-      <w:hyperlink r:id="rId44">
+      <w:hyperlink r:id="rId45">
         <w:r>
           <w:rPr>
             <w:rStyle w:val="Hyperlink"/>
@@ -870,7 +920,7 @@
         <w:t xml:space="preserve">- Sep 2013</w:t>
       </w:r>
     </w:p>
-    <w:bookmarkEnd w:id="45"/>
+    <w:bookmarkEnd w:id="46"/>
     <w:p>
       <w:pPr>
         <w:pStyle w:val="BodyText"/>
@@ -879,12 +929,12 @@
         <w:t xml:space="preserve">While working as a software engineering intern with the Mozilla Security Tools team, I worked on the OWASP ZAP webapp penetration testing tool and added SPDY (later HTTP/2) and QUIC (later HTTP/3) support by rewriting the internal network stack using the Netty framework.</w:t>
       </w:r>
     </w:p>
-    <w:bookmarkStart w:id="47" w:name="vmware"/>
+    <w:bookmarkStart w:id="48" w:name="vmware"/>
     <w:p>
       <w:pPr>
         <w:pStyle w:val="Heading3"/>
       </w:pPr>
-      <w:hyperlink r:id="rId46">
+      <w:hyperlink r:id="rId47">
         <w:r>
           <w:rPr>
             <w:rStyle w:val="Hyperlink"/>
@@ -913,7 +963,7 @@
         <w:t xml:space="preserve">- Jun 2013</w:t>
       </w:r>
     </w:p>
-    <w:bookmarkEnd w:id="47"/>
+    <w:bookmarkEnd w:id="48"/>
     <w:p>
       <w:pPr>
         <w:pStyle w:val="BodyText"/>
@@ -922,12 +972,12 @@
         <w:t xml:space="preserve">I added Secure Boot support to virtual UEFI firmware across all VMware products by implementing OpenSSL-based public key authentication in virtual storage devices.</w:t>
       </w:r>
     </w:p>
-    <w:bookmarkStart w:id="49" w:name="facebook"/>
+    <w:bookmarkStart w:id="50" w:name="facebook"/>
     <w:p>
       <w:pPr>
         <w:pStyle w:val="Heading3"/>
       </w:pPr>
-      <w:hyperlink r:id="rId48">
+      <w:hyperlink r:id="rId49">
         <w:r>
           <w:rPr>
             <w:rStyle w:val="Hyperlink"/>
@@ -956,7 +1006,7 @@
         <w:t xml:space="preserve">- Apr 2013</w:t>
       </w:r>
     </w:p>
-    <w:bookmarkEnd w:id="49"/>
+    <w:bookmarkEnd w:id="50"/>
     <w:p>
       <w:pPr>
         <w:pStyle w:val="BodyText"/>
@@ -965,12 +1015,12 @@
         <w:t xml:space="preserve">I worked on the Security Infrastructure team to detect Android malware on end-user devices and track spread through the social Graph API.</w:t>
       </w:r>
     </w:p>
-    <w:bookmarkStart w:id="51" w:name="stanford-curis"/>
+    <w:bookmarkStart w:id="52" w:name="stanford-curis"/>
     <w:p>
       <w:pPr>
         <w:pStyle w:val="Heading3"/>
       </w:pPr>
-      <w:hyperlink r:id="rId50">
+      <w:hyperlink r:id="rId51">
         <w:r>
           <w:rPr>
             <w:rStyle w:val="Hyperlink"/>
@@ -999,7 +1049,7 @@
         <w:t xml:space="preserve">- Sep 2012</w:t>
       </w:r>
     </w:p>
-    <w:bookmarkEnd w:id="51"/>
+    <w:bookmarkEnd w:id="52"/>
     <w:p>
       <w:pPr>
         <w:pStyle w:val="BodyText"/>
@@ -1008,9 +1058,9 @@
         <w:t xml:space="preserve">Using C++ and NTL, I designed and implemented a highly optimized Lattice-based Fully Homomorphic (FHE) cryptosystem based on a custom polynomial ring translation of [Brakerski12] resulting in a paper and poster.</w:t>
       </w:r>
     </w:p>
-    <w:bookmarkEnd w:id="52"/>
+    <w:bookmarkEnd w:id="53"/>
+    <w:bookmarkStart w:id="55" w:name="skills"/>
     <w:bookmarkStart w:id="54" w:name="skills"/>
-    <w:bookmarkStart w:id="53" w:name="skills"/>
     <w:p>
       <w:pPr>
         <w:pStyle w:val="Heading2"/>
@@ -1027,7 +1077,7 @@
         <w:t xml:space="preserve">System Reliability Engineering</w:t>
       </w:r>
     </w:p>
-    <w:bookmarkEnd w:id="53"/>
+    <w:bookmarkEnd w:id="54"/>
     <w:p>
       <w:pPr>
         <w:pStyle w:val="BodyText"/>
@@ -1580,9 +1630,9 @@
         <w:t xml:space="preserve">SSH</w:t>
       </w:r>
     </w:p>
-    <w:bookmarkEnd w:id="54"/>
-    <w:bookmarkStart w:id="58" w:name="education"/>
-    <w:bookmarkStart w:id="56" w:name="education"/>
+    <w:bookmarkEnd w:id="55"/>
+    <w:bookmarkStart w:id="59" w:name="education"/>
+    <w:bookmarkStart w:id="57" w:name="education"/>
     <w:p>
       <w:pPr>
         <w:pStyle w:val="Heading2"/>
@@ -1591,7 +1641,7 @@
         <w:t xml:space="preserve">Education</w:t>
       </w:r>
     </w:p>
-    <w:bookmarkStart w:id="55" w:name="stanford-university"/>
+    <w:bookmarkStart w:id="56" w:name="stanford-university"/>
     <w:p>
       <w:pPr>
         <w:pStyle w:val="Heading3"/>
@@ -1617,7 +1667,7 @@
         <w:t xml:space="preserve">- Jul 2014</w:t>
       </w:r>
     </w:p>
-    <w:bookmarkEnd w:id="55"/>
+    <w:bookmarkEnd w:id="56"/>
     <w:p>
       <w:pPr>
         <w:pStyle w:val="BodyText"/>
@@ -1798,8 +1848,8 @@
         <w:t xml:space="preserve">Math 171: Fundamental Concepts of Analysis</w:t>
       </w:r>
     </w:p>
-    <w:bookmarkEnd w:id="56"/>
-    <w:bookmarkStart w:id="57" w:name="X6d8b72aaff67454d30a9caccf817f80986671ad"/>
+    <w:bookmarkEnd w:id="57"/>
+    <w:bookmarkStart w:id="58" w:name="X6d8b72aaff67454d30a9caccf817f80986671ad"/>
     <w:p>
       <w:pPr>
         <w:pStyle w:val="Heading3"/>
@@ -1825,7 +1875,7 @@
         <w:t xml:space="preserve">- Apr 2010</w:t>
       </w:r>
     </w:p>
-    <w:bookmarkEnd w:id="57"/>
+    <w:bookmarkEnd w:id="58"/>
     <w:p>
       <w:pPr>
         <w:pStyle w:val="BodyText"/>
@@ -1922,8 +1972,8 @@
         <w:t xml:space="preserve">Math 310: Discrete Mathematics</w:t>
       </w:r>
     </w:p>
-    <w:bookmarkEnd w:id="58"/>
     <w:bookmarkEnd w:id="59"/>
+    <w:bookmarkEnd w:id="60"/>
     <w:sectPr/>
   </w:body>
 </w:document>
@@ -2236,7 +2286,7 @@
   </w:style>
   <w:style w:styleId="Subtitle" w:type="paragraph">
     <w:name w:val="Subtitle"/>
-    <w:basedOn w:val="Normal"/>
+    <w:basedOn w:val="Title"/>
     <w:next w:val="BodyText"/>
     <w:link w:val="SubtitleChar"/>
     <w:uiPriority w:val="11"/>
@@ -2249,7 +2299,6 @@
     </w:pPr>
     <w:rPr>
       <w:rFonts w:cstheme="majorBidi" w:eastAsiaTheme="majorEastAsia"/>
-      <w:color w:themeColor="text1" w:themeTint="A6" w:val="595959"/>
       <w:spacing w:val="15"/>
       <w:sz w:val="28"/>
       <w:szCs w:val="28"/>
@@ -2302,7 +2351,6 @@
     </w:pPr>
     <w:rPr>
       <w:b/>
-      <w:color w:val="345A8A"/>
       <w:sz w:val="20"/>
       <w:szCs w:val="20"/>
     </w:rPr>

</xml_diff>